<commit_message>
Added Day_4 TOC and Day_5 notes
</commit_message>
<xml_diff>
--- a/Training/Notes/Week_1/Day_4/Day_4_Notes.docx
+++ b/Training/Notes/Week_1/Day_4/Day_4_Notes.docx
@@ -280,6 +280,75 @@
     </w:p>
     <w:p>
       <w:pPr>
+        <w:pStyle w:val="Heading2"/>
+      </w:pPr>
+      <w:r>
+        <w:t>Additional Read</w:t>
+      </w:r>
+    </w:p>
+    <w:p>
+      <w:r>
+        <w:t>‌</w:t>
+      </w:r>
+      <w:hyperlink r:id="rId5" w:history="1">
+        <w:r>
+          <w:rPr>
+            <w:rStyle w:val="Hyperlink"/>
+            <w:rFonts w:ascii="Playfair Display" w:hAnsi="Playfair Display"/>
+            <w:color w:val="01AFD1"/>
+            <w:sz w:val="36"/>
+            <w:szCs w:val="36"/>
+          </w:rPr>
+          <w:t>https://docs.microsoft.com/en-us/dotnet/standard/io/</w:t>
+        </w:r>
+      </w:hyperlink>
+      <w:r>
+        <w:rPr>
+          <w:rFonts w:ascii="Playfair Display" w:hAnsi="Playfair Display"/>
+          <w:color w:val="01AFD1"/>
+          <w:sz w:val="36"/>
+          <w:szCs w:val="36"/>
+          <w:u w:val="single"/>
+        </w:rPr>
+        <w:br/>
+      </w:r>
+      <w:hyperlink r:id="rId6" w:history="1">
+        <w:r>
+          <w:rPr>
+            <w:rStyle w:val="Hyperlink"/>
+            <w:rFonts w:ascii="Playfair Display" w:hAnsi="Playfair Display"/>
+            <w:color w:val="01AFD1"/>
+            <w:sz w:val="36"/>
+            <w:szCs w:val="36"/>
+          </w:rPr>
+          <w:t>https://docs.microsoft.com/en-us/dotnet/csharp/programming-guide/file-system/how-to-write-to-a-text-file</w:t>
+        </w:r>
+      </w:hyperlink>
+      <w:r>
+        <w:rPr>
+          <w:rFonts w:ascii="Playfair Display" w:hAnsi="Playfair Display"/>
+          <w:color w:val="01AFD1"/>
+          <w:sz w:val="36"/>
+          <w:szCs w:val="36"/>
+          <w:u w:val="single"/>
+        </w:rPr>
+        <w:br/>
+      </w:r>
+      <w:hyperlink r:id="rId7" w:history="1">
+        <w:r>
+          <w:rPr>
+            <w:rStyle w:val="Hyperlink"/>
+            <w:rFonts w:ascii="Playfair Display" w:hAnsi="Playfair Display"/>
+            <w:color w:val="01AFD1"/>
+            <w:sz w:val="36"/>
+            <w:szCs w:val="36"/>
+          </w:rPr>
+          <w:t>Byte vs Char stream</w:t>
+        </w:r>
+      </w:hyperlink>
+    </w:p>
+    <w:p>
+      <w:pPr>
         <w:pStyle w:val="Heading1"/>
         <w:jc w:val="center"/>
       </w:pPr>
@@ -402,6 +471,7 @@
         </w:numPr>
       </w:pPr>
       <w:r>
+        <w:lastRenderedPageBreak/>
         <w:t>XML</w:t>
       </w:r>
     </w:p>
@@ -485,7 +555,6 @@
         <w:pStyle w:val="Heading2"/>
       </w:pPr>
       <w:r>
-        <w:lastRenderedPageBreak/>
         <w:t>Breakpoints</w:t>
       </w:r>
     </w:p>
@@ -922,6 +991,7 @@
         <w:rPr>
           <w:color w:val="8EAADB" w:themeColor="accent1" w:themeTint="99"/>
         </w:rPr>
+        <w:lastRenderedPageBreak/>
         <w:t>“My Name is Antonio Montoya, you killed my code, its time to be removed or updated!” – Debugger</w:t>
       </w:r>
     </w:p>
@@ -1420,6 +1490,156 @@
       <w:r>
         <w:t>Includes information on which functions were called leading up to the error.</w:t>
       </w:r>
+    </w:p>
+    <w:p>
+      <w:pPr>
+        <w:pStyle w:val="Heading2"/>
+      </w:pPr>
+      <w:r>
+        <w:lastRenderedPageBreak/>
+        <w:t>Additional Reading</w:t>
+      </w:r>
+    </w:p>
+    <w:p>
+      <w:r>
+        <w:t>‌</w:t>
+      </w:r>
+      <w:hyperlink r:id="rId8" w:history="1">
+        <w:r>
+          <w:rPr>
+            <w:rStyle w:val="Hyperlink"/>
+            <w:rFonts w:ascii="Playfair Display" w:hAnsi="Playfair Display"/>
+            <w:color w:val="01AFD1"/>
+            <w:sz w:val="36"/>
+            <w:szCs w:val="36"/>
+          </w:rPr>
+          <w:t>Intro to Debugging</w:t>
+        </w:r>
+      </w:hyperlink>
+      <w:r>
+        <w:rPr>
+          <w:rFonts w:ascii="Playfair Display" w:hAnsi="Playfair Display"/>
+          <w:color w:val="01AFD1"/>
+          <w:sz w:val="36"/>
+          <w:szCs w:val="36"/>
+          <w:u w:val="single"/>
+        </w:rPr>
+        <w:br/>
+      </w:r>
+      <w:hyperlink r:id="rId9" w:history="1">
+        <w:proofErr w:type="spellStart"/>
+        <w:r>
+          <w:rPr>
+            <w:rStyle w:val="Hyperlink"/>
+            <w:rFonts w:ascii="Playfair Display" w:hAnsi="Playfair Display"/>
+            <w:color w:val="01AFD1"/>
+            <w:sz w:val="36"/>
+            <w:szCs w:val="36"/>
+          </w:rPr>
+          <w:t>Serilogging</w:t>
+        </w:r>
+        <w:proofErr w:type="spellEnd"/>
+      </w:hyperlink>
+      <w:r>
+        <w:rPr>
+          <w:rFonts w:ascii="Playfair Display" w:hAnsi="Playfair Display"/>
+          <w:color w:val="01AFD1"/>
+          <w:sz w:val="36"/>
+          <w:szCs w:val="36"/>
+          <w:u w:val="single"/>
+        </w:rPr>
+        <w:br/>
+      </w:r>
+      <w:hyperlink r:id="rId10" w:history="1">
+        <w:r>
+          <w:rPr>
+            <w:rStyle w:val="Hyperlink"/>
+            <w:rFonts w:ascii="Playfair Display" w:hAnsi="Playfair Display"/>
+            <w:color w:val="01AFD1"/>
+            <w:sz w:val="36"/>
+            <w:szCs w:val="36"/>
+          </w:rPr>
+          <w:t>Logging Levels</w:t>
+        </w:r>
+      </w:hyperlink>
+      <w:r>
+        <w:rPr>
+          <w:rFonts w:ascii="Playfair Display" w:hAnsi="Playfair Display"/>
+          <w:color w:val="01AFD1"/>
+          <w:sz w:val="36"/>
+          <w:szCs w:val="36"/>
+          <w:u w:val="single"/>
+        </w:rPr>
+        <w:br/>
+      </w:r>
+      <w:hyperlink r:id="rId11" w:history="1">
+        <w:r>
+          <w:rPr>
+            <w:rStyle w:val="Hyperlink"/>
+            <w:rFonts w:ascii="Playfair Display" w:hAnsi="Playfair Display"/>
+            <w:color w:val="01AFD1"/>
+            <w:sz w:val="36"/>
+            <w:szCs w:val="36"/>
+          </w:rPr>
+          <w:t>Intro to logging</w:t>
+        </w:r>
+      </w:hyperlink>
+      <w:r>
+        <w:rPr>
+          <w:rFonts w:ascii="Playfair Display" w:hAnsi="Playfair Display"/>
+          <w:color w:val="01AFD1"/>
+          <w:sz w:val="36"/>
+          <w:szCs w:val="36"/>
+          <w:u w:val="single"/>
+        </w:rPr>
+        <w:br/>
+      </w:r>
+      <w:hyperlink r:id="rId12" w:history="1">
+        <w:proofErr w:type="spellStart"/>
+        <w:r>
+          <w:rPr>
+            <w:rStyle w:val="Hyperlink"/>
+            <w:rFonts w:ascii="Playfair Display" w:hAnsi="Playfair Display"/>
+            <w:color w:val="01AFD1"/>
+            <w:sz w:val="36"/>
+            <w:szCs w:val="36"/>
+          </w:rPr>
+          <w:t>Logging</w:t>
+        </w:r>
+        <w:proofErr w:type="spellEnd"/>
+        <w:r>
+          <w:rPr>
+            <w:rStyle w:val="Hyperlink"/>
+            <w:rFonts w:ascii="Playfair Display" w:hAnsi="Playfair Display"/>
+            <w:color w:val="01AFD1"/>
+            <w:sz w:val="36"/>
+            <w:szCs w:val="36"/>
+          </w:rPr>
+          <w:t xml:space="preserve"> in .Net</w:t>
+        </w:r>
+      </w:hyperlink>
+      <w:r>
+        <w:rPr>
+          <w:rFonts w:ascii="Playfair Display" w:hAnsi="Playfair Display"/>
+          <w:color w:val="01AFD1"/>
+          <w:sz w:val="36"/>
+          <w:szCs w:val="36"/>
+          <w:u w:val="single"/>
+        </w:rPr>
+        <w:br/>
+      </w:r>
+      <w:hyperlink r:id="rId13" w:history="1">
+        <w:r>
+          <w:rPr>
+            <w:rStyle w:val="Hyperlink"/>
+            <w:rFonts w:ascii="Playfair Display" w:hAnsi="Playfair Display"/>
+            <w:color w:val="01AFD1"/>
+            <w:sz w:val="36"/>
+            <w:szCs w:val="36"/>
+          </w:rPr>
+          <w:t>Tracing vs Logging vs Monitoring</w:t>
+        </w:r>
+      </w:hyperlink>
     </w:p>
     <w:sectPr>
       <w:pgSz w:w="12240" w:h="15840"/>
@@ -2180,6 +2400,18 @@
       <w:contextualSpacing/>
     </w:pPr>
   </w:style>
+  <w:style w:type="character" w:styleId="Hyperlink">
+    <w:name w:val="Hyperlink"/>
+    <w:basedOn w:val="DefaultParagraphFont"/>
+    <w:uiPriority w:val="99"/>
+    <w:semiHidden/>
+    <w:unhideWhenUsed/>
+    <w:rsid w:val="00AF7B4F"/>
+    <w:rPr>
+      <w:color w:val="0000FF"/>
+      <w:u w:val="single"/>
+    </w:rPr>
+  </w:style>
 </w:styles>
 </file>
 

</xml_diff>